<commit_message>
added C6 and C7 abstracts
</commit_message>
<xml_diff>
--- a/content/data/campaigns/c6/GO6086_Thompson.docx
+++ b/content/data/campaigns/c6/GO6086_Thompson.docx
@@ -4,22 +4,17 @@
   <w:body>
     <w:p>
       <w:pPr>
-        <w:widowControl w:val="0"/>
-        <w:autoSpaceDE w:val="0"/>
-        <w:autoSpaceDN w:val="0"/>
-        <w:adjustRightInd w:val="0"/>
-        <w:spacing w:after="240"/>
-        <w:rPr>
-          <w:rFonts w:ascii="Arial" w:hAnsi="Arial" w:cs="Arial"/>
+        <w:rPr>
+          <w:rFonts w:ascii="Arial" w:eastAsia="Times New Roman" w:hAnsi="Arial" w:cs="Arial"/>
+          <w:b/>
           <w:sz w:val="18"/>
           <w:szCs w:val="18"/>
         </w:rPr>
       </w:pPr>
       <w:r>
         <w:rPr>
-          <w:rFonts w:ascii="Arial" w:hAnsi="Arial" w:cs="Arial"/>
+          <w:rFonts w:ascii="Arial" w:eastAsia="Times New Roman" w:hAnsi="Arial" w:cs="Arial"/>
           <w:b/>
-          <w:bCs/>
           <w:sz w:val="18"/>
           <w:szCs w:val="18"/>
         </w:rPr>
@@ -28,207 +23,213 @@
       <w:proofErr w:type="spellStart"/>
       <w:r>
         <w:rPr>
-          <w:rFonts w:ascii="Arial" w:hAnsi="Arial" w:cs="Arial"/>
+          <w:rFonts w:ascii="Arial" w:eastAsia="Times New Roman" w:hAnsi="Arial" w:cs="Arial"/>
           <w:b/>
-          <w:bCs/>
           <w:sz w:val="18"/>
           <w:szCs w:val="18"/>
         </w:rPr>
         <w:t>Exoplanets</w:t>
       </w:r>
       <w:proofErr w:type="spellEnd"/>
-      <w:r>
-        <w:rPr>
-          <w:rFonts w:ascii="Arial" w:hAnsi="Arial" w:cs="Arial"/>
-          <w:bCs/>
-          <w:sz w:val="18"/>
-          <w:szCs w:val="18"/>
-        </w:rPr>
-        <w:t xml:space="preserve"> </w:t>
-      </w:r>
-      <w:r>
-        <w:rPr>
-          <w:rFonts w:ascii="Arial" w:hAnsi="Arial" w:cs="Arial"/>
-          <w:sz w:val="18"/>
-          <w:szCs w:val="18"/>
-        </w:rPr>
-        <w:br/>
-        <w:t>Susan Thompson</w:t>
-      </w:r>
-      <w:r>
-        <w:rPr>
-          <w:rFonts w:ascii="Arial" w:hAnsi="Arial" w:cs="Arial"/>
-          <w:sz w:val="18"/>
-          <w:szCs w:val="18"/>
-        </w:rPr>
-        <w:br/>
-        <w:t>SETI Institute</w:t>
-      </w:r>
     </w:p>
     <w:p>
       <w:pPr>
-        <w:widowControl w:val="0"/>
-        <w:autoSpaceDE w:val="0"/>
-        <w:autoSpaceDN w:val="0"/>
-        <w:adjustRightInd w:val="0"/>
-        <w:spacing w:after="240"/>
-        <w:jc w:val="both"/>
-        <w:rPr>
-          <w:rFonts w:ascii="Arial" w:hAnsi="Arial" w:cs="Arial"/>
+        <w:rPr>
+          <w:rFonts w:ascii="Arial" w:eastAsia="Times New Roman" w:hAnsi="Arial" w:cs="Arial"/>
           <w:sz w:val="18"/>
           <w:szCs w:val="18"/>
         </w:rPr>
       </w:pPr>
       <w:r>
         <w:rPr>
-          <w:rFonts w:ascii="Arial" w:hAnsi="Arial" w:cs="Arial"/>
-          <w:bCs/>
-          <w:sz w:val="18"/>
-          <w:szCs w:val="18"/>
-        </w:rPr>
-        <w:t xml:space="preserve">We seek to create a catalog of well-vetted </w:t>
-      </w:r>
-      <w:proofErr w:type="spellStart"/>
-      <w:r>
-        <w:rPr>
-          <w:rFonts w:ascii="Arial" w:hAnsi="Arial" w:cs="Arial"/>
-          <w:bCs/>
-          <w:sz w:val="18"/>
-          <w:szCs w:val="18"/>
-        </w:rPr>
-        <w:t>exoplanets</w:t>
-      </w:r>
-      <w:proofErr w:type="spellEnd"/>
-      <w:r>
-        <w:rPr>
-          <w:rFonts w:ascii="Arial" w:hAnsi="Arial" w:cs="Arial"/>
-          <w:bCs/>
-          <w:sz w:val="18"/>
-          <w:szCs w:val="18"/>
-        </w:rPr>
-        <w:t xml:space="preserve"> discovered by the K2 mission, suitable for follow-up by JWST and other facilities. We propose the observation of 6,000 bright, dwarf stars, over campaigns 6 and 7, which </w:t>
-      </w:r>
-      <w:proofErr w:type="gramStart"/>
-      <w:r>
-        <w:rPr>
-          <w:rFonts w:ascii="Arial" w:hAnsi="Arial" w:cs="Arial"/>
-          <w:bCs/>
-          <w:sz w:val="18"/>
-          <w:szCs w:val="18"/>
-        </w:rPr>
-        <w:t>is</w:t>
-      </w:r>
-      <w:proofErr w:type="gramEnd"/>
-      <w:r>
-        <w:rPr>
-          <w:rFonts w:ascii="Arial" w:hAnsi="Arial" w:cs="Arial"/>
-          <w:bCs/>
-          <w:sz w:val="18"/>
-          <w:szCs w:val="18"/>
-        </w:rPr>
-        <w:t xml:space="preserve"> expected to yield at least 100 transiting </w:t>
-      </w:r>
-      <w:proofErr w:type="spellStart"/>
-      <w:r>
-        <w:rPr>
-          <w:rFonts w:ascii="Arial" w:hAnsi="Arial" w:cs="Arial"/>
-          <w:bCs/>
-          <w:sz w:val="18"/>
-          <w:szCs w:val="18"/>
-        </w:rPr>
-        <w:t>exoplanets</w:t>
-      </w:r>
-      <w:proofErr w:type="spellEnd"/>
-      <w:r>
-        <w:rPr>
-          <w:rFonts w:ascii="Arial" w:hAnsi="Arial" w:cs="Arial"/>
-          <w:bCs/>
-          <w:sz w:val="18"/>
-          <w:szCs w:val="18"/>
-        </w:rPr>
-        <w:t xml:space="preserve">. We will thoroughly vet these planets to eliminate many different types of false positives, utilizing our group's vast experience in vetting </w:t>
-      </w:r>
-      <w:proofErr w:type="spellStart"/>
-      <w:r>
-        <w:rPr>
-          <w:rFonts w:ascii="Arial" w:hAnsi="Arial" w:cs="Arial"/>
-          <w:bCs/>
-          <w:sz w:val="18"/>
-          <w:szCs w:val="18"/>
-        </w:rPr>
-        <w:t>exoplanets</w:t>
-      </w:r>
-      <w:proofErr w:type="spellEnd"/>
-      <w:r>
-        <w:rPr>
-          <w:rFonts w:ascii="Arial" w:hAnsi="Arial" w:cs="Arial"/>
-          <w:bCs/>
-          <w:sz w:val="18"/>
-          <w:szCs w:val="18"/>
-        </w:rPr>
-        <w:t xml:space="preserve"> discovered by the main </w:t>
-      </w:r>
-      <w:proofErr w:type="spellStart"/>
-      <w:r>
-        <w:rPr>
-          <w:rFonts w:ascii="Arial" w:hAnsi="Arial" w:cs="Arial"/>
-          <w:bCs/>
-          <w:sz w:val="18"/>
-          <w:szCs w:val="18"/>
-        </w:rPr>
-        <w:t>Kepler</w:t>
-      </w:r>
-      <w:proofErr w:type="spellEnd"/>
-      <w:r>
-        <w:rPr>
-          <w:rFonts w:ascii="Arial" w:hAnsi="Arial" w:cs="Arial"/>
-          <w:bCs/>
-          <w:sz w:val="18"/>
-          <w:szCs w:val="18"/>
-        </w:rPr>
-        <w:t xml:space="preserve"> mission.</w:t>
-      </w:r>
-      <w:bookmarkStart w:id="0" w:name="_GoBack"/>
-      <w:bookmarkEnd w:id="0"/>
-      <w:r>
-        <w:rPr>
-          <w:rFonts w:ascii="Arial" w:hAnsi="Arial" w:cs="Arial"/>
-          <w:bCs/>
-          <w:sz w:val="18"/>
-          <w:szCs w:val="18"/>
-        </w:rPr>
-        <w:t xml:space="preserve"> We will create a publicly available catalog of all planet candidates for use in </w:t>
-      </w:r>
-      <w:proofErr w:type="spellStart"/>
-      <w:r>
-        <w:rPr>
-          <w:rFonts w:ascii="Arial" w:hAnsi="Arial" w:cs="Arial"/>
-          <w:bCs/>
-          <w:sz w:val="18"/>
-          <w:szCs w:val="18"/>
-        </w:rPr>
-        <w:t>exoplanet</w:t>
-      </w:r>
-      <w:proofErr w:type="spellEnd"/>
-      <w:r>
-        <w:rPr>
-          <w:rFonts w:ascii="Arial" w:hAnsi="Arial" w:cs="Arial"/>
-          <w:bCs/>
-          <w:sz w:val="18"/>
-          <w:szCs w:val="18"/>
-        </w:rPr>
-        <w:t xml:space="preserve"> occurrence rate and other studies. This proposal utilizes the unique capabilities of the K2 mission, including its extreme photometric precision and continuous 75-day observing range. This proposal directly contributes towards NASA's Astrophysics Division’s science goal to "Discover and study planets around other stars, and explore whether they could harbor life." </w:t>
+          <w:rFonts w:ascii="Arial" w:eastAsia="Times New Roman" w:hAnsi="Arial" w:cs="Arial"/>
+          <w:sz w:val="18"/>
+          <w:szCs w:val="18"/>
+        </w:rPr>
+        <w:t>Susan Thompson</w:t>
       </w:r>
     </w:p>
     <w:p>
       <w:pPr>
-        <w:widowControl w:val="0"/>
-        <w:autoSpaceDE w:val="0"/>
-        <w:autoSpaceDN w:val="0"/>
-        <w:adjustRightInd w:val="0"/>
-        <w:spacing w:after="240"/>
-        <w:rPr>
-          <w:rFonts w:ascii="Arial" w:hAnsi="Arial" w:cs="Arial"/>
+        <w:rPr>
+          <w:rFonts w:ascii="Arial" w:eastAsia="Times New Roman" w:hAnsi="Arial" w:cs="Arial"/>
+          <w:sz w:val="18"/>
+          <w:szCs w:val="18"/>
+        </w:rPr>
+      </w:pPr>
+      <w:r>
+        <w:rPr>
+          <w:rFonts w:ascii="Arial" w:eastAsia="Times New Roman" w:hAnsi="Arial" w:cs="Arial"/>
+          <w:sz w:val="18"/>
+          <w:szCs w:val="18"/>
+        </w:rPr>
+        <w:t>SETI Institute</w:t>
+      </w:r>
+    </w:p>
+    <w:p>
+      <w:pPr>
+        <w:rPr>
+          <w:rFonts w:ascii="Arial" w:eastAsia="Times New Roman" w:hAnsi="Arial" w:cs="Arial"/>
+          <w:sz w:val="18"/>
+          <w:szCs w:val="18"/>
+        </w:rPr>
+      </w:pPr>
+    </w:p>
+    <w:p>
+      <w:pPr>
+        <w:rPr>
+          <w:rFonts w:ascii="Arial" w:eastAsia="Times New Roman" w:hAnsi="Arial" w:cs="Arial"/>
+          <w:sz w:val="18"/>
+          <w:szCs w:val="18"/>
+        </w:rPr>
+      </w:pPr>
+      <w:r>
+        <w:rPr>
+          <w:rFonts w:ascii="Arial" w:eastAsia="Times New Roman" w:hAnsi="Arial" w:cs="Arial"/>
+          <w:sz w:val="18"/>
+          <w:szCs w:val="18"/>
+        </w:rPr>
+        <w:t xml:space="preserve">We seek to create </w:t>
+      </w:r>
+      <w:bookmarkStart w:id="0" w:name="_GoBack"/>
+      <w:bookmarkEnd w:id="0"/>
+      <w:r>
+        <w:rPr>
+          <w:rFonts w:ascii="Arial" w:eastAsia="Times New Roman" w:hAnsi="Arial" w:cs="Arial"/>
+          <w:sz w:val="18"/>
+          <w:szCs w:val="18"/>
+        </w:rPr>
+        <w:t xml:space="preserve">a catalog of well-vetted </w:t>
+      </w:r>
+      <w:proofErr w:type="spellStart"/>
+      <w:r>
+        <w:rPr>
+          <w:rFonts w:ascii="Arial" w:eastAsia="Times New Roman" w:hAnsi="Arial" w:cs="Arial"/>
+          <w:sz w:val="18"/>
+          <w:szCs w:val="18"/>
+        </w:rPr>
+        <w:t>exoplanets</w:t>
+      </w:r>
+      <w:proofErr w:type="spellEnd"/>
+      <w:r>
+        <w:rPr>
+          <w:rFonts w:ascii="Arial" w:eastAsia="Times New Roman" w:hAnsi="Arial" w:cs="Arial"/>
+          <w:sz w:val="18"/>
+          <w:szCs w:val="18"/>
+        </w:rPr>
+        <w:t xml:space="preserve"> discovered by the K2 mission, suitable for follow-up by JWST and other facilities. We propose the observation of 6,000 bright, dwarf stars, over campaigns 6 and 7, which </w:t>
+      </w:r>
+      <w:proofErr w:type="gramStart"/>
+      <w:r>
+        <w:rPr>
+          <w:rFonts w:ascii="Arial" w:eastAsia="Times New Roman" w:hAnsi="Arial" w:cs="Arial"/>
+          <w:sz w:val="18"/>
+          <w:szCs w:val="18"/>
+        </w:rPr>
+        <w:t>is</w:t>
+      </w:r>
+      <w:proofErr w:type="gramEnd"/>
+      <w:r>
+        <w:rPr>
+          <w:rFonts w:ascii="Arial" w:eastAsia="Times New Roman" w:hAnsi="Arial" w:cs="Arial"/>
+          <w:sz w:val="18"/>
+          <w:szCs w:val="18"/>
+        </w:rPr>
+        <w:t xml:space="preserve"> expected to yield at least 100 transiting </w:t>
+      </w:r>
+      <w:proofErr w:type="spellStart"/>
+      <w:r>
+        <w:rPr>
+          <w:rFonts w:ascii="Arial" w:eastAsia="Times New Roman" w:hAnsi="Arial" w:cs="Arial"/>
+          <w:sz w:val="18"/>
+          <w:szCs w:val="18"/>
+        </w:rPr>
+        <w:t>exoplanets</w:t>
+      </w:r>
+      <w:proofErr w:type="spellEnd"/>
+      <w:r>
+        <w:rPr>
+          <w:rFonts w:ascii="Arial" w:eastAsia="Times New Roman" w:hAnsi="Arial" w:cs="Arial"/>
+          <w:sz w:val="18"/>
+          <w:szCs w:val="18"/>
+        </w:rPr>
+        <w:t xml:space="preserve">. We will thoroughly vet these planets to eliminate many different types of false positives, utilizing our group's vast experience in vetting </w:t>
+      </w:r>
+      <w:proofErr w:type="spellStart"/>
+      <w:r>
+        <w:rPr>
+          <w:rFonts w:ascii="Arial" w:eastAsia="Times New Roman" w:hAnsi="Arial" w:cs="Arial"/>
+          <w:sz w:val="18"/>
+          <w:szCs w:val="18"/>
+        </w:rPr>
+        <w:t>exoplanets</w:t>
+      </w:r>
+      <w:proofErr w:type="spellEnd"/>
+      <w:r>
+        <w:rPr>
+          <w:rFonts w:ascii="Arial" w:eastAsia="Times New Roman" w:hAnsi="Arial" w:cs="Arial"/>
+          <w:sz w:val="18"/>
+          <w:szCs w:val="18"/>
+        </w:rPr>
+        <w:t xml:space="preserve"> discovered by the main </w:t>
+      </w:r>
+      <w:proofErr w:type="spellStart"/>
+      <w:r>
+        <w:rPr>
+          <w:rFonts w:ascii="Arial" w:eastAsia="Times New Roman" w:hAnsi="Arial" w:cs="Arial"/>
+          <w:sz w:val="18"/>
+          <w:szCs w:val="18"/>
+        </w:rPr>
+        <w:t>Kepler</w:t>
+      </w:r>
+      <w:proofErr w:type="spellEnd"/>
+      <w:r>
+        <w:rPr>
+          <w:rFonts w:ascii="Arial" w:eastAsia="Times New Roman" w:hAnsi="Arial" w:cs="Arial"/>
+          <w:sz w:val="18"/>
+          <w:szCs w:val="18"/>
+        </w:rPr>
+        <w:t xml:space="preserve"> mission. We will create a publicly available catalog of all planet candidates for use in </w:t>
+      </w:r>
+      <w:proofErr w:type="spellStart"/>
+      <w:r>
+        <w:rPr>
+          <w:rFonts w:ascii="Arial" w:eastAsia="Times New Roman" w:hAnsi="Arial" w:cs="Arial"/>
+          <w:sz w:val="18"/>
+          <w:szCs w:val="18"/>
+        </w:rPr>
+        <w:t>exoplanet</w:t>
+      </w:r>
+      <w:proofErr w:type="spellEnd"/>
+      <w:r>
+        <w:rPr>
+          <w:rFonts w:ascii="Arial" w:eastAsia="Times New Roman" w:hAnsi="Arial" w:cs="Arial"/>
+          <w:sz w:val="18"/>
+          <w:szCs w:val="18"/>
+        </w:rPr>
+        <w:t xml:space="preserve"> occurrence rate and other studies. This proposal utilizes the unique capabilities of the K2 mission, including its extreme photometric precision and continuous 75-day observing range. This proposal directly contributes towards NASA's Astrophysics Division</w:t>
+      </w:r>
+      <w:r>
+        <w:rPr>
+          <w:rFonts w:ascii="Arial" w:eastAsia="Times New Roman" w:hAnsi="Arial" w:cs="Arial"/>
+          <w:sz w:val="18"/>
+          <w:szCs w:val="18"/>
+        </w:rPr>
+        <w:t>s science goal to "Discover and study planets around other stars, and explore whether they could harbor life."</w:t>
+      </w:r>
+    </w:p>
+    <w:p>
+      <w:pPr>
+        <w:rPr>
+          <w:rFonts w:ascii="Arial" w:eastAsia="Times New Roman" w:hAnsi="Arial" w:cs="Arial"/>
+          <w:sz w:val="18"/>
+          <w:szCs w:val="18"/>
+        </w:rPr>
+      </w:pPr>
+    </w:p>
+    <w:p>
+      <w:pPr>
+        <w:rPr>
           <w:sz w:val="18"/>
           <w:szCs w:val="18"/>
         </w:rPr>
@@ -238,7 +239,7 @@
       <w:pgSz w:w="12240" w:h="15840"/>
       <w:pgMar w:top="1440" w:right="1800" w:bottom="1440" w:left="1800" w:header="720" w:footer="720" w:gutter="0"/>
       <w:cols w:space="720"/>
-      <w:noEndnote/>
+      <w:docGrid w:linePitch="360"/>
     </w:sectPr>
   </w:body>
 </w:document>

</xml_diff>